<commit_message>
Test change to doc.
</commit_message>
<xml_diff>
--- a/Springboard Capstone Project Proposal.docx
+++ b/Springboard Capstone Project Proposal.docx
@@ -7,12 +7,14 @@
         <w:spacing w:after="0"/>
         <w:jc w:val="center"/>
         <w:rPr>
+          <w:b/>
           <w:sz w:val="40"/>
           <w:szCs w:val="40"/>
         </w:rPr>
       </w:pPr>
       <w:r>
         <w:rPr>
+          <w:b/>
           <w:sz w:val="40"/>
           <w:szCs w:val="40"/>
         </w:rPr>
@@ -35,119 +37,119 @@
         </w:rPr>
         <w:t>By. Pratyush Pati</w:t>
       </w:r>
-    </w:p>
-    <w:p>
-      <w:pPr>
-        <w:spacing w:after="0"/>
-        <w:jc w:val="center"/>
-      </w:pPr>
-    </w:p>
-    <w:p>
-      <w:pPr>
-        <w:spacing w:after="0"/>
-        <w:rPr>
-          <w:b/>
-          <w:sz w:val="28"/>
-          <w:szCs w:val="28"/>
-        </w:rPr>
-      </w:pPr>
-      <w:r>
-        <w:rPr>
-          <w:b/>
-          <w:sz w:val="28"/>
-          <w:szCs w:val="28"/>
-        </w:rPr>
-        <w:t>I. Problem</w:t>
-      </w:r>
-    </w:p>
-    <w:p>
-      <w:pPr>
-        <w:spacing w:after="0"/>
-        <w:rPr>
-          <w:sz w:val="24"/>
-          <w:szCs w:val="24"/>
-        </w:rPr>
-      </w:pPr>
-      <w:r>
-        <w:rPr>
-          <w:sz w:val="28"/>
-          <w:szCs w:val="28"/>
-        </w:rPr>
-        <w:tab/>
-      </w:r>
-      <w:r>
-        <w:rPr>
-          <w:sz w:val="24"/>
-          <w:szCs w:val="24"/>
-        </w:rPr>
-        <w:t>Based on a video game’s title or any of the other variables, will it be possible to predict if it will win an Editor’s Choice award.</w:t>
-      </w:r>
-    </w:p>
-    <w:p>
-      <w:pPr>
-        <w:spacing w:after="0"/>
-        <w:rPr>
-          <w:sz w:val="28"/>
-          <w:szCs w:val="28"/>
-        </w:rPr>
-      </w:pPr>
-    </w:p>
-    <w:p>
-      <w:pPr>
-        <w:spacing w:after="0"/>
-        <w:rPr>
-          <w:b/>
-          <w:sz w:val="28"/>
-          <w:szCs w:val="28"/>
-        </w:rPr>
-      </w:pPr>
-      <w:r>
-        <w:rPr>
-          <w:b/>
-          <w:sz w:val="28"/>
-          <w:szCs w:val="28"/>
-        </w:rPr>
-        <w:t>II. Client Analysis</w:t>
-      </w:r>
-    </w:p>
-    <w:p>
-      <w:pPr>
-        <w:spacing w:after="0"/>
-        <w:rPr>
-          <w:sz w:val="24"/>
-          <w:szCs w:val="24"/>
-        </w:rPr>
-      </w:pPr>
-      <w:r>
-        <w:rPr>
-          <w:sz w:val="28"/>
-          <w:szCs w:val="28"/>
-        </w:rPr>
-        <w:tab/>
-      </w:r>
-      <w:r>
-        <w:rPr>
-          <w:sz w:val="24"/>
-          <w:szCs w:val="24"/>
-        </w:rPr>
-        <w:t xml:space="preserve">The main client for this problem would be game developers. </w:t>
-      </w:r>
-      <w:r>
-        <w:rPr>
-          <w:sz w:val="24"/>
-          <w:szCs w:val="24"/>
-        </w:rPr>
-        <w:t xml:space="preserve">In the videogame industry, the success of developer companies </w:t>
-      </w:r>
-      <w:r>
-        <w:rPr>
-          <w:sz w:val="24"/>
-          <w:szCs w:val="24"/>
-        </w:rPr>
-        <w:t>is</w:t>
-      </w:r>
       <w:bookmarkStart w:id="0" w:name="_GoBack"/>
       <w:bookmarkEnd w:id="0"/>
+    </w:p>
+    <w:p>
+      <w:pPr>
+        <w:spacing w:after="0"/>
+        <w:jc w:val="center"/>
+      </w:pPr>
+    </w:p>
+    <w:p>
+      <w:pPr>
+        <w:spacing w:after="0"/>
+        <w:rPr>
+          <w:b/>
+          <w:sz w:val="28"/>
+          <w:szCs w:val="28"/>
+        </w:rPr>
+      </w:pPr>
+      <w:r>
+        <w:rPr>
+          <w:b/>
+          <w:sz w:val="28"/>
+          <w:szCs w:val="28"/>
+        </w:rPr>
+        <w:t>I. Problem</w:t>
+      </w:r>
+    </w:p>
+    <w:p>
+      <w:pPr>
+        <w:spacing w:after="0"/>
+        <w:rPr>
+          <w:sz w:val="24"/>
+          <w:szCs w:val="24"/>
+        </w:rPr>
+      </w:pPr>
+      <w:r>
+        <w:rPr>
+          <w:sz w:val="28"/>
+          <w:szCs w:val="28"/>
+        </w:rPr>
+        <w:tab/>
+      </w:r>
+      <w:r>
+        <w:rPr>
+          <w:sz w:val="24"/>
+          <w:szCs w:val="24"/>
+        </w:rPr>
+        <w:t>Based on a video game’s title or any of the other variables, will it be possible to predict if it will win an Editor’s Choice award.</w:t>
+      </w:r>
+    </w:p>
+    <w:p>
+      <w:pPr>
+        <w:spacing w:after="0"/>
+        <w:rPr>
+          <w:sz w:val="28"/>
+          <w:szCs w:val="28"/>
+        </w:rPr>
+      </w:pPr>
+    </w:p>
+    <w:p>
+      <w:pPr>
+        <w:spacing w:after="0"/>
+        <w:rPr>
+          <w:b/>
+          <w:sz w:val="28"/>
+          <w:szCs w:val="28"/>
+        </w:rPr>
+      </w:pPr>
+      <w:r>
+        <w:rPr>
+          <w:b/>
+          <w:sz w:val="28"/>
+          <w:szCs w:val="28"/>
+        </w:rPr>
+        <w:t>II. Client Analysis</w:t>
+      </w:r>
+    </w:p>
+    <w:p>
+      <w:pPr>
+        <w:spacing w:after="0"/>
+        <w:rPr>
+          <w:sz w:val="24"/>
+          <w:szCs w:val="24"/>
+        </w:rPr>
+      </w:pPr>
+      <w:r>
+        <w:rPr>
+          <w:sz w:val="28"/>
+          <w:szCs w:val="28"/>
+        </w:rPr>
+        <w:tab/>
+      </w:r>
+      <w:r>
+        <w:rPr>
+          <w:sz w:val="24"/>
+          <w:szCs w:val="24"/>
+        </w:rPr>
+        <w:t xml:space="preserve">The main client for this problem would be game developers. </w:t>
+      </w:r>
+      <w:r>
+        <w:rPr>
+          <w:sz w:val="24"/>
+          <w:szCs w:val="24"/>
+        </w:rPr>
+        <w:t xml:space="preserve">In the videogame industry, the success of developer companies </w:t>
+      </w:r>
+      <w:r>
+        <w:rPr>
+          <w:sz w:val="24"/>
+          <w:szCs w:val="24"/>
+        </w:rPr>
+        <w:t>is</w:t>
+      </w:r>
       <w:r>
         <w:rPr>
           <w:sz w:val="24"/>

</xml_diff>